<commit_message>
Updated partial final report
</commit_message>
<xml_diff>
--- a/Final Project Report.docx
+++ b/Final Project Report.docx
@@ -68,12 +68,66 @@
         <w:contextualSpacing w:val="0"/>
         <w:rPr/>
       </w:pPr>
-      <w:bookmarkStart w:colFirst="0" w:colLast="0" w:name="_ykm3epup2fkv" w:id="2"/>
+      <w:bookmarkStart w:colFirst="0" w:colLast="0" w:name="_fsgeh2y4dxj5" w:id="2"/>
       <w:bookmarkEnd w:id="2"/>
       <w:r>
         <w:rPr>
           <w:rtl w:val="0"/>
         </w:rPr>
+        <w:t xml:space="preserve">Camera &amp; User controls</w:t>
+      </w:r>
+    </w:p>
+    <w:p>
+      <w:pPr>
+        <w:contextualSpacing w:val="0"/>
+        <w:rPr/>
+      </w:pPr>
+      <w:r>
+        <w:rPr>
+          <w:rtl w:val="0"/>
+        </w:rPr>
+        <w:t xml:space="preserve">Most of the controls were based off of the previous assignment’s code which handled movement through the keys which we transitioned to using the mouse. A teammate figured out that we can use Clamp in order to restrict where both the camera and paddle move.</w:t>
+      </w:r>
+    </w:p>
+    <w:p>
+      <w:pPr>
+        <w:pStyle w:val="Heading2"/>
+        <w:contextualSpacing w:val="0"/>
+        <w:rPr/>
+      </w:pPr>
+      <w:bookmarkStart w:colFirst="0" w:colLast="0" w:name="_jx07v9th36td" w:id="3"/>
+      <w:bookmarkEnd w:id="3"/>
+      <w:r>
+        <w:rPr>
+          <w:rtl w:val="0"/>
+        </w:rPr>
+        <w:t xml:space="preserve">Bullet Library</w:t>
+      </w:r>
+    </w:p>
+    <w:p>
+      <w:pPr>
+        <w:contextualSpacing w:val="0"/>
+        <w:rPr/>
+      </w:pPr>
+      <w:r>
+        <w:rPr>
+          <w:rtl w:val="0"/>
+        </w:rPr>
+        <w:t xml:space="preserve">Integrating Bullet wasn’t too difficult and learning how to make the ball bounce within the second week set the tone for the rest of the physics based interactions.</w:t>
+      </w:r>
+    </w:p>
+    <w:p>
+      <w:pPr>
+        <w:pStyle w:val="Heading2"/>
+        <w:contextualSpacing w:val="0"/>
+        <w:rPr/>
+      </w:pPr>
+      <w:bookmarkStart w:colFirst="0" w:colLast="0" w:name="_ykm3epup2fkv" w:id="4"/>
+      <w:bookmarkEnd w:id="4"/>
+      <w:r>
+        <w:rPr>
+          <w:rtl w:val="0"/>
+        </w:rPr>
         <w:t xml:space="preserve">Sound</w:t>
       </w:r>
     </w:p>
@@ -91,12 +145,23 @@
     </w:p>
     <w:p>
       <w:pPr>
+        <w:contextualSpacing w:val="0"/>
+        <w:rPr/>
+      </w:pPr>
+      <w:r>
+        <w:rPr>
+          <w:rtl w:val="0"/>
+        </w:rPr>
+      </w:r>
+    </w:p>
+    <w:p>
+      <w:pPr>
         <w:pStyle w:val="Heading1"/>
         <w:contextualSpacing w:val="0"/>
         <w:rPr/>
       </w:pPr>
-      <w:bookmarkStart w:colFirst="0" w:colLast="0" w:name="_ciyc9eo9itg0" w:id="3"/>
-      <w:bookmarkEnd w:id="3"/>
+      <w:bookmarkStart w:colFirst="0" w:colLast="0" w:name="_ciyc9eo9itg0" w:id="5"/>
+      <w:bookmarkEnd w:id="5"/>
       <w:r>
         <w:rPr>
           <w:rtl w:val="0"/>
@@ -110,8 +175,8 @@
         <w:contextualSpacing w:val="0"/>
         <w:rPr/>
       </w:pPr>
-      <w:bookmarkStart w:colFirst="0" w:colLast="0" w:name="_g5iclm5pdlux" w:id="4"/>
-      <w:bookmarkEnd w:id="4"/>
+      <w:bookmarkStart w:colFirst="0" w:colLast="0" w:name="_g5iclm5pdlux" w:id="6"/>
+      <w:bookmarkEnd w:id="6"/>
       <w:r>
         <w:rPr>
           <w:rtl w:val="0"/>
@@ -133,12 +198,39 @@
     </w:p>
     <w:p>
       <w:pPr>
+        <w:pStyle w:val="Heading2"/>
+        <w:contextualSpacing w:val="0"/>
+        <w:rPr/>
+      </w:pPr>
+      <w:bookmarkStart w:colFirst="0" w:colLast="0" w:name="_asj9vv6qi5u6" w:id="7"/>
+      <w:bookmarkEnd w:id="7"/>
+      <w:r>
+        <w:rPr>
+          <w:rtl w:val="0"/>
+        </w:rPr>
+        <w:t xml:space="preserve">Scoring</w:t>
+      </w:r>
+    </w:p>
+    <w:p>
+      <w:pPr>
+        <w:contextualSpacing w:val="0"/>
+        <w:rPr/>
+      </w:pPr>
+      <w:r>
+        <w:rPr>
+          <w:rtl w:val="0"/>
+        </w:rPr>
+        <w:t xml:space="preserve">It was easy to implement a count and updating the GUI to reflect that. However, we ran into a bug that caused the ball to count multiple times as it hit the wall since it would be there for longer than one frame.</w:t>
+      </w:r>
+    </w:p>
+    <w:p>
+      <w:pPr>
         <w:pStyle w:val="Heading1"/>
         <w:contextualSpacing w:val="0"/>
         <w:rPr/>
       </w:pPr>
-      <w:bookmarkStart w:colFirst="0" w:colLast="0" w:name="_ldtfb0kxliks" w:id="5"/>
-      <w:bookmarkEnd w:id="5"/>
+      <w:bookmarkStart w:colFirst="0" w:colLast="0" w:name="_ldtfb0kxliks" w:id="8"/>
+      <w:bookmarkEnd w:id="8"/>
       <w:r>
         <w:rPr>
           <w:rtl w:val="0"/>
@@ -148,12 +240,24 @@
     </w:p>
     <w:p>
       <w:pPr>
+        <w:contextualSpacing w:val="0"/>
+        <w:rPr/>
+      </w:pPr>
+      <w:r>
+        <w:rPr>
+          <w:rtl w:val="0"/>
+        </w:rPr>
+        <w:t xml:space="preserve">Using hard-coded values makes adjusting objects tedious.</w:t>
+      </w:r>
+    </w:p>
+    <w:p>
+      <w:pPr>
         <w:pStyle w:val="Heading1"/>
         <w:contextualSpacing w:val="0"/>
         <w:rPr/>
       </w:pPr>
-      <w:bookmarkStart w:colFirst="0" w:colLast="0" w:name="_1zl3ghsgimvz" w:id="6"/>
-      <w:bookmarkEnd w:id="6"/>
+      <w:bookmarkStart w:colFirst="0" w:colLast="0" w:name="_1zl3ghsgimvz" w:id="9"/>
+      <w:bookmarkEnd w:id="9"/>
       <w:r>
         <w:rPr>
           <w:rtl w:val="0"/>

</xml_diff>